<commit_message>
Se agrego GUI Login y Registro
</commit_message>
<xml_diff>
--- a/doc/AVANCE_DE_PROYECTO.docx
+++ b/doc/AVANCE_DE_PROYECTO.docx
@@ -4483,6 +4483,144 @@
       <w:r>
         <w:rPr>
           <w:rFonts w:asciiTheme="minorHAnsi" w:hAnsiTheme="minorHAnsi" w:cstheme="minorHAnsi"/>
+          <w:noProof/>
+          <w:color w:val="000000" w:themeColor="text1"/>
+        </w:rPr>
+        <w:drawing>
+          <wp:anchor distT="0" distB="0" distL="114300" distR="114300" simplePos="0" relativeHeight="487601152" behindDoc="0" locked="0" layoutInCell="1" allowOverlap="1" wp14:anchorId="5DFA5C24" wp14:editId="5D0C1D21">
+            <wp:simplePos x="0" y="0"/>
+            <wp:positionH relativeFrom="column">
+              <wp:posOffset>420370</wp:posOffset>
+            </wp:positionH>
+            <wp:positionV relativeFrom="paragraph">
+              <wp:posOffset>3726180</wp:posOffset>
+            </wp:positionV>
+            <wp:extent cx="5305425" cy="3421380"/>
+            <wp:effectExtent l="0" t="0" r="9525" b="7620"/>
+            <wp:wrapTopAndBottom/>
+            <wp:docPr id="24" name="Imagen 24"/>
+            <wp:cNvGraphicFramePr>
+              <a:graphicFrameLocks xmlns:a="http://schemas.openxmlformats.org/drawingml/2006/main" noChangeAspect="1"/>
+            </wp:cNvGraphicFramePr>
+            <a:graphic xmlns:a="http://schemas.openxmlformats.org/drawingml/2006/main">
+              <a:graphicData uri="http://schemas.openxmlformats.org/drawingml/2006/picture">
+                <pic:pic xmlns:pic="http://schemas.openxmlformats.org/drawingml/2006/picture">
+                  <pic:nvPicPr>
+                    <pic:cNvPr id="0" name="Picture 4"/>
+                    <pic:cNvPicPr>
+                      <a:picLocks noChangeAspect="1" noChangeArrowheads="1"/>
+                    </pic:cNvPicPr>
+                  </pic:nvPicPr>
+                  <pic:blipFill>
+                    <a:blip r:embed="rId12" cstate="print">
+                      <a:extLst>
+                        <a:ext uri="{28A0092B-C50C-407E-A947-70E740481C1C}">
+                          <a14:useLocalDpi xmlns:a14="http://schemas.microsoft.com/office/drawing/2010/main" val="0"/>
+                        </a:ext>
+                      </a:extLst>
+                    </a:blip>
+                    <a:srcRect/>
+                    <a:stretch>
+                      <a:fillRect/>
+                    </a:stretch>
+                  </pic:blipFill>
+                  <pic:spPr bwMode="auto">
+                    <a:xfrm>
+                      <a:off x="0" y="0"/>
+                      <a:ext cx="5305425" cy="3421380"/>
+                    </a:xfrm>
+                    <a:prstGeom prst="rect">
+                      <a:avLst/>
+                    </a:prstGeom>
+                    <a:noFill/>
+                    <a:ln>
+                      <a:noFill/>
+                    </a:ln>
+                  </pic:spPr>
+                </pic:pic>
+              </a:graphicData>
+            </a:graphic>
+            <wp14:sizeRelH relativeFrom="page">
+              <wp14:pctWidth>0</wp14:pctWidth>
+            </wp14:sizeRelH>
+            <wp14:sizeRelV relativeFrom="page">
+              <wp14:pctHeight>0</wp14:pctHeight>
+            </wp14:sizeRelV>
+          </wp:anchor>
+        </w:drawing>
+      </w:r>
+      <w:r>
+        <w:rPr>
+          <w:rFonts w:asciiTheme="minorHAnsi" w:hAnsiTheme="minorHAnsi" w:cstheme="minorHAnsi"/>
+          <w:noProof/>
+          <w:color w:val="000000" w:themeColor="text1"/>
+        </w:rPr>
+        <w:drawing>
+          <wp:anchor distT="0" distB="0" distL="114300" distR="114300" simplePos="0" relativeHeight="487600128" behindDoc="0" locked="0" layoutInCell="1" allowOverlap="1" wp14:anchorId="50E4D6D0" wp14:editId="34D1AF89">
+            <wp:simplePos x="0" y="0"/>
+            <wp:positionH relativeFrom="page">
+              <wp:posOffset>1233170</wp:posOffset>
+            </wp:positionH>
+            <wp:positionV relativeFrom="paragraph">
+              <wp:posOffset>215251</wp:posOffset>
+            </wp:positionV>
+            <wp:extent cx="5305425" cy="3461385"/>
+            <wp:effectExtent l="0" t="0" r="9525" b="5715"/>
+            <wp:wrapTopAndBottom/>
+            <wp:docPr id="25" name="Imagen 25"/>
+            <wp:cNvGraphicFramePr>
+              <a:graphicFrameLocks xmlns:a="http://schemas.openxmlformats.org/drawingml/2006/main" noChangeAspect="1"/>
+            </wp:cNvGraphicFramePr>
+            <a:graphic xmlns:a="http://schemas.openxmlformats.org/drawingml/2006/main">
+              <a:graphicData uri="http://schemas.openxmlformats.org/drawingml/2006/picture">
+                <pic:pic xmlns:pic="http://schemas.openxmlformats.org/drawingml/2006/picture">
+                  <pic:nvPicPr>
+                    <pic:cNvPr id="0" name="Picture 5"/>
+                    <pic:cNvPicPr>
+                      <a:picLocks noChangeAspect="1" noChangeArrowheads="1"/>
+                    </pic:cNvPicPr>
+                  </pic:nvPicPr>
+                  <pic:blipFill>
+                    <a:blip r:embed="rId13" cstate="print">
+                      <a:extLst>
+                        <a:ext uri="{28A0092B-C50C-407E-A947-70E740481C1C}">
+                          <a14:useLocalDpi xmlns:a14="http://schemas.microsoft.com/office/drawing/2010/main" val="0"/>
+                        </a:ext>
+                      </a:extLst>
+                    </a:blip>
+                    <a:srcRect/>
+                    <a:stretch>
+                      <a:fillRect/>
+                    </a:stretch>
+                  </pic:blipFill>
+                  <pic:spPr bwMode="auto">
+                    <a:xfrm>
+                      <a:off x="0" y="0"/>
+                      <a:ext cx="5305425" cy="3461385"/>
+                    </a:xfrm>
+                    <a:prstGeom prst="rect">
+                      <a:avLst/>
+                    </a:prstGeom>
+                    <a:noFill/>
+                    <a:ln>
+                      <a:noFill/>
+                    </a:ln>
+                  </pic:spPr>
+                </pic:pic>
+              </a:graphicData>
+            </a:graphic>
+            <wp14:sizeRelH relativeFrom="page">
+              <wp14:pctWidth>0</wp14:pctWidth>
+            </wp14:sizeRelH>
+            <wp14:sizeRelV relativeFrom="page">
+              <wp14:pctHeight>0</wp14:pctHeight>
+            </wp14:sizeRelV>
+          </wp:anchor>
+        </w:drawing>
+      </w:r>
+      <w:r>
+        <w:rPr>
+          <w:rFonts w:asciiTheme="minorHAnsi" w:hAnsiTheme="minorHAnsi" w:cstheme="minorHAnsi"/>
           <w:color w:val="000000" w:themeColor="text1"/>
         </w:rPr>
         <w:t>5.7.1 Prototipos:</w:t>
@@ -4507,6 +4645,25 @@
         <w:rPr>
           <w:rFonts w:asciiTheme="minorHAnsi" w:hAnsiTheme="minorHAnsi" w:cstheme="minorHAnsi"/>
           <w:color w:val="000000" w:themeColor="text1"/>
+        </w:rPr>
+      </w:pPr>
+    </w:p>
+    <w:p>
+      <w:pPr>
+        <w:pStyle w:val="Textoindependiente"/>
+        <w:ind w:left="846" w:right="233"/>
+        <w:jc w:val="both"/>
+        <w:rPr>
+          <w:rFonts w:asciiTheme="minorHAnsi" w:hAnsiTheme="minorHAnsi" w:cstheme="minorHAnsi"/>
+          <w:color w:val="000000" w:themeColor="text1"/>
+        </w:rPr>
+      </w:pPr>
+    </w:p>
+    <w:p>
+      <w:pPr>
+        <w:pStyle w:val="Textoindependiente"/>
+        <w:rPr>
+          <w:rFonts w:asciiTheme="minorHAnsi" w:hAnsiTheme="minorHAnsi" w:cstheme="minorHAnsi"/>
         </w:rPr>
       </w:pPr>
       <w:r>
@@ -4517,13 +4674,13 @@
           <w:lang w:val="en-US"/>
         </w:rPr>
         <w:drawing>
-          <wp:anchor distT="0" distB="0" distL="114300" distR="114300" simplePos="0" relativeHeight="487593984" behindDoc="0" locked="0" layoutInCell="1" allowOverlap="1" wp14:anchorId="54B14483" wp14:editId="2071B2F5">
+          <wp:anchor distT="0" distB="0" distL="114300" distR="114300" simplePos="0" relativeHeight="487593984" behindDoc="0" locked="0" layoutInCell="1" allowOverlap="1" wp14:anchorId="54B14483" wp14:editId="094BA1BA">
             <wp:simplePos x="0" y="0"/>
             <wp:positionH relativeFrom="page">
               <wp:posOffset>1246505</wp:posOffset>
             </wp:positionH>
             <wp:positionV relativeFrom="paragraph">
-              <wp:posOffset>27940</wp:posOffset>
+              <wp:posOffset>26670</wp:posOffset>
             </wp:positionV>
             <wp:extent cx="5022850" cy="3277235"/>
             <wp:effectExtent l="0" t="0" r="6350" b="0"/>
@@ -4542,7 +4699,7 @@
                     </pic:cNvPicPr>
                   </pic:nvPicPr>
                   <pic:blipFill>
-                    <a:blip r:embed="rId12" cstate="print">
+                    <a:blip r:embed="rId14" cstate="print">
                       <a:extLst>
                         <a:ext uri="{28A0092B-C50C-407E-A947-70E740481C1C}">
                           <a14:useLocalDpi xmlns:a14="http://schemas.microsoft.com/office/drawing/2010/main" val="0"/>
@@ -4583,11 +4740,40 @@
     <w:p>
       <w:pPr>
         <w:pStyle w:val="Textoindependiente"/>
-        <w:ind w:left="846" w:right="233"/>
-        <w:jc w:val="both"/>
-        <w:rPr>
-          <w:rFonts w:asciiTheme="minorHAnsi" w:hAnsiTheme="minorHAnsi" w:cstheme="minorHAnsi"/>
-          <w:color w:val="000000" w:themeColor="text1"/>
+        <w:rPr>
+          <w:rFonts w:asciiTheme="minorHAnsi" w:hAnsiTheme="minorHAnsi" w:cstheme="minorHAnsi"/>
+        </w:rPr>
+      </w:pPr>
+    </w:p>
+    <w:p>
+      <w:pPr>
+        <w:pStyle w:val="Textoindependiente"/>
+        <w:rPr>
+          <w:rFonts w:asciiTheme="minorHAnsi" w:hAnsiTheme="minorHAnsi" w:cstheme="minorHAnsi"/>
+        </w:rPr>
+      </w:pPr>
+    </w:p>
+    <w:p>
+      <w:pPr>
+        <w:pStyle w:val="Textoindependiente"/>
+        <w:rPr>
+          <w:rFonts w:asciiTheme="minorHAnsi" w:hAnsiTheme="minorHAnsi" w:cstheme="minorHAnsi"/>
+        </w:rPr>
+      </w:pPr>
+    </w:p>
+    <w:p>
+      <w:pPr>
+        <w:pStyle w:val="Textoindependiente"/>
+        <w:rPr>
+          <w:rFonts w:asciiTheme="minorHAnsi" w:hAnsiTheme="minorHAnsi" w:cstheme="minorHAnsi"/>
+        </w:rPr>
+      </w:pPr>
+    </w:p>
+    <w:p>
+      <w:pPr>
+        <w:pStyle w:val="Textoindependiente"/>
+        <w:rPr>
+          <w:rFonts w:asciiTheme="minorHAnsi" w:hAnsiTheme="minorHAnsi" w:cstheme="minorHAnsi"/>
         </w:rPr>
       </w:pPr>
     </w:p>
@@ -4748,13 +4934,13 @@
           <w:noProof/>
         </w:rPr>
         <w:drawing>
-          <wp:anchor distT="0" distB="0" distL="114300" distR="114300" simplePos="0" relativeHeight="487597056" behindDoc="0" locked="0" layoutInCell="1" allowOverlap="1" wp14:anchorId="7D066BC0" wp14:editId="4F335708">
+          <wp:anchor distT="0" distB="0" distL="114300" distR="114300" simplePos="0" relativeHeight="487597056" behindDoc="0" locked="0" layoutInCell="1" allowOverlap="1" wp14:anchorId="7D066BC0" wp14:editId="4E2CB8A1">
             <wp:simplePos x="0" y="0"/>
-            <wp:positionH relativeFrom="column">
-              <wp:posOffset>445770</wp:posOffset>
+            <wp:positionH relativeFrom="page">
+              <wp:align>center</wp:align>
             </wp:positionH>
             <wp:positionV relativeFrom="paragraph">
-              <wp:posOffset>131000</wp:posOffset>
+              <wp:posOffset>10795</wp:posOffset>
             </wp:positionV>
             <wp:extent cx="5058410" cy="3295650"/>
             <wp:effectExtent l="0" t="0" r="8890" b="0"/>
@@ -4771,7 +4957,7 @@
                     <pic:cNvPicPr/>
                   </pic:nvPicPr>
                   <pic:blipFill>
-                    <a:blip r:embed="rId13" cstate="print">
+                    <a:blip r:embed="rId15" cstate="print">
                       <a:extLst>
                         <a:ext uri="{28A0092B-C50C-407E-A947-70E740481C1C}">
                           <a14:useLocalDpi xmlns:a14="http://schemas.microsoft.com/office/drawing/2010/main" val="0"/>
@@ -4987,23 +5173,48 @@
           <w:rFonts w:asciiTheme="minorHAnsi" w:hAnsiTheme="minorHAnsi" w:cstheme="minorHAnsi"/>
         </w:rPr>
       </w:pPr>
+    </w:p>
+    <w:p>
+      <w:pPr>
+        <w:pStyle w:val="Textoindependiente"/>
+        <w:rPr>
+          <w:rFonts w:asciiTheme="minorHAnsi" w:hAnsiTheme="minorHAnsi" w:cstheme="minorHAnsi"/>
+        </w:rPr>
+      </w:pPr>
+    </w:p>
+    <w:p>
+      <w:pPr>
+        <w:pStyle w:val="Textoindependiente"/>
+        <w:rPr>
+          <w:rFonts w:asciiTheme="minorHAnsi" w:hAnsiTheme="minorHAnsi" w:cstheme="minorHAnsi"/>
+        </w:rPr>
+      </w:pPr>
+    </w:p>
+    <w:p>
+      <w:pPr>
+        <w:pStyle w:val="Textoindependiente"/>
+        <w:rPr>
+          <w:rFonts w:asciiTheme="minorHAnsi" w:hAnsiTheme="minorHAnsi" w:cstheme="minorHAnsi"/>
+        </w:rPr>
+      </w:pPr>
       <w:r>
         <w:rPr>
           <w:rFonts w:asciiTheme="minorHAnsi" w:hAnsiTheme="minorHAnsi" w:cstheme="minorHAnsi"/>
           <w:noProof/>
         </w:rPr>
+        <w:lastRenderedPageBreak/>
         <w:drawing>
-          <wp:anchor distT="0" distB="0" distL="114300" distR="114300" simplePos="0" relativeHeight="487598080" behindDoc="0" locked="0" layoutInCell="1" allowOverlap="1" wp14:anchorId="09FFF716" wp14:editId="184FB991">
+          <wp:anchor distT="0" distB="0" distL="114300" distR="114300" simplePos="0" relativeHeight="487598080" behindDoc="0" locked="0" layoutInCell="1" allowOverlap="1" wp14:anchorId="09FFF716" wp14:editId="2D95ADB2">
             <wp:simplePos x="0" y="0"/>
-            <wp:positionH relativeFrom="margin">
-              <wp:align>left</wp:align>
+            <wp:positionH relativeFrom="page">
+              <wp:align>center</wp:align>
             </wp:positionH>
             <wp:positionV relativeFrom="paragraph">
-              <wp:posOffset>131783</wp:posOffset>
+              <wp:posOffset>239440</wp:posOffset>
             </wp:positionV>
-            <wp:extent cx="6000750" cy="3909695"/>
-            <wp:effectExtent l="0" t="0" r="0" b="0"/>
-            <wp:wrapNone/>
+            <wp:extent cx="5060950" cy="3082290"/>
+            <wp:effectExtent l="0" t="0" r="6350" b="3810"/>
+            <wp:wrapTopAndBottom/>
             <wp:docPr id="19" name="Imagen 19" descr="Interfaz de usuario gráfica, Texto, Aplicación&#10;&#10;Descripción generada automáticamente"/>
             <wp:cNvGraphicFramePr>
               <a:graphicFrameLocks xmlns:a="http://schemas.openxmlformats.org/drawingml/2006/main" noChangeAspect="1"/>
@@ -5016,7 +5227,7 @@
                     <pic:cNvPicPr/>
                   </pic:nvPicPr>
                   <pic:blipFill>
-                    <a:blip r:embed="rId14" cstate="print">
+                    <a:blip r:embed="rId16" cstate="print">
                       <a:extLst>
                         <a:ext uri="{28A0092B-C50C-407E-A947-70E740481C1C}">
                           <a14:useLocalDpi xmlns:a14="http://schemas.microsoft.com/office/drawing/2010/main" val="0"/>
@@ -5030,7 +5241,7 @@
                   <pic:spPr>
                     <a:xfrm>
                       <a:off x="0" y="0"/>
-                      <a:ext cx="6000750" cy="3909695"/>
+                      <a:ext cx="5060950" cy="3082290"/>
                     </a:xfrm>
                     <a:prstGeom prst="rect">
                       <a:avLst/>
@@ -5064,207 +5275,23 @@
           <w:rFonts w:asciiTheme="minorHAnsi" w:hAnsiTheme="minorHAnsi" w:cstheme="minorHAnsi"/>
         </w:rPr>
       </w:pPr>
-    </w:p>
-    <w:p>
-      <w:pPr>
-        <w:pStyle w:val="Textoindependiente"/>
-        <w:rPr>
-          <w:rFonts w:asciiTheme="minorHAnsi" w:hAnsiTheme="minorHAnsi" w:cstheme="minorHAnsi"/>
-        </w:rPr>
-      </w:pPr>
-    </w:p>
-    <w:p>
-      <w:pPr>
-        <w:pStyle w:val="Textoindependiente"/>
-        <w:rPr>
-          <w:rFonts w:asciiTheme="minorHAnsi" w:hAnsiTheme="minorHAnsi" w:cstheme="minorHAnsi"/>
-        </w:rPr>
-      </w:pPr>
-    </w:p>
-    <w:p>
-      <w:pPr>
-        <w:pStyle w:val="Textoindependiente"/>
-        <w:rPr>
-          <w:rFonts w:asciiTheme="minorHAnsi" w:hAnsiTheme="minorHAnsi" w:cstheme="minorHAnsi"/>
-        </w:rPr>
-      </w:pPr>
-    </w:p>
-    <w:p>
-      <w:pPr>
-        <w:pStyle w:val="Textoindependiente"/>
-        <w:rPr>
-          <w:rFonts w:asciiTheme="minorHAnsi" w:hAnsiTheme="minorHAnsi" w:cstheme="minorHAnsi"/>
-        </w:rPr>
-      </w:pPr>
-    </w:p>
-    <w:p>
-      <w:pPr>
-        <w:pStyle w:val="Textoindependiente"/>
-        <w:rPr>
-          <w:rFonts w:asciiTheme="minorHAnsi" w:hAnsiTheme="minorHAnsi" w:cstheme="minorHAnsi"/>
-        </w:rPr>
-      </w:pPr>
-    </w:p>
-    <w:p>
-      <w:pPr>
-        <w:pStyle w:val="Textoindependiente"/>
-        <w:rPr>
-          <w:rFonts w:asciiTheme="minorHAnsi" w:hAnsiTheme="minorHAnsi" w:cstheme="minorHAnsi"/>
-        </w:rPr>
-      </w:pPr>
-    </w:p>
-    <w:p>
-      <w:pPr>
-        <w:pStyle w:val="Textoindependiente"/>
-        <w:rPr>
-          <w:rFonts w:asciiTheme="minorHAnsi" w:hAnsiTheme="minorHAnsi" w:cstheme="minorHAnsi"/>
-        </w:rPr>
-      </w:pPr>
-    </w:p>
-    <w:p>
-      <w:pPr>
-        <w:pStyle w:val="Textoindependiente"/>
-        <w:rPr>
-          <w:rFonts w:asciiTheme="minorHAnsi" w:hAnsiTheme="minorHAnsi" w:cstheme="minorHAnsi"/>
-        </w:rPr>
-      </w:pPr>
-    </w:p>
-    <w:p>
-      <w:pPr>
-        <w:pStyle w:val="Textoindependiente"/>
-        <w:rPr>
-          <w:rFonts w:asciiTheme="minorHAnsi" w:hAnsiTheme="minorHAnsi" w:cstheme="minorHAnsi"/>
-        </w:rPr>
-      </w:pPr>
-    </w:p>
-    <w:p>
-      <w:pPr>
-        <w:pStyle w:val="Textoindependiente"/>
-        <w:rPr>
-          <w:rFonts w:asciiTheme="minorHAnsi" w:hAnsiTheme="minorHAnsi" w:cstheme="minorHAnsi"/>
-        </w:rPr>
-      </w:pPr>
-    </w:p>
-    <w:p>
-      <w:pPr>
-        <w:pStyle w:val="Textoindependiente"/>
-        <w:rPr>
-          <w:rFonts w:asciiTheme="minorHAnsi" w:hAnsiTheme="minorHAnsi" w:cstheme="minorHAnsi"/>
-        </w:rPr>
-      </w:pPr>
-    </w:p>
-    <w:p>
-      <w:pPr>
-        <w:pStyle w:val="Textoindependiente"/>
-        <w:rPr>
-          <w:rFonts w:asciiTheme="minorHAnsi" w:hAnsiTheme="minorHAnsi" w:cstheme="minorHAnsi"/>
-        </w:rPr>
-      </w:pPr>
-    </w:p>
-    <w:p>
-      <w:pPr>
-        <w:pStyle w:val="Textoindependiente"/>
-        <w:rPr>
-          <w:rFonts w:asciiTheme="minorHAnsi" w:hAnsiTheme="minorHAnsi" w:cstheme="minorHAnsi"/>
-        </w:rPr>
-      </w:pPr>
-    </w:p>
-    <w:p>
-      <w:pPr>
-        <w:pStyle w:val="Textoindependiente"/>
-        <w:rPr>
-          <w:rFonts w:asciiTheme="minorHAnsi" w:hAnsiTheme="minorHAnsi" w:cstheme="minorHAnsi"/>
-        </w:rPr>
-      </w:pPr>
-    </w:p>
-    <w:p>
-      <w:pPr>
-        <w:pStyle w:val="Textoindependiente"/>
-        <w:rPr>
-          <w:rFonts w:asciiTheme="minorHAnsi" w:hAnsiTheme="minorHAnsi" w:cstheme="minorHAnsi"/>
-        </w:rPr>
-      </w:pPr>
-    </w:p>
-    <w:p>
-      <w:pPr>
-        <w:pStyle w:val="Textoindependiente"/>
-        <w:rPr>
-          <w:rFonts w:asciiTheme="minorHAnsi" w:hAnsiTheme="minorHAnsi" w:cstheme="minorHAnsi"/>
-        </w:rPr>
-      </w:pPr>
-    </w:p>
-    <w:p>
-      <w:pPr>
-        <w:pStyle w:val="Textoindependiente"/>
-        <w:rPr>
-          <w:rFonts w:asciiTheme="minorHAnsi" w:hAnsiTheme="minorHAnsi" w:cstheme="minorHAnsi"/>
-        </w:rPr>
-      </w:pPr>
-    </w:p>
-    <w:p>
-      <w:pPr>
-        <w:pStyle w:val="Textoindependiente"/>
-        <w:rPr>
-          <w:rFonts w:asciiTheme="minorHAnsi" w:hAnsiTheme="minorHAnsi" w:cstheme="minorHAnsi"/>
-        </w:rPr>
-      </w:pPr>
-    </w:p>
-    <w:p>
-      <w:pPr>
-        <w:pStyle w:val="Textoindependiente"/>
-        <w:rPr>
-          <w:rFonts w:asciiTheme="minorHAnsi" w:hAnsiTheme="minorHAnsi" w:cstheme="minorHAnsi"/>
-        </w:rPr>
-      </w:pPr>
-    </w:p>
-    <w:p>
-      <w:pPr>
-        <w:pStyle w:val="Textoindependiente"/>
-        <w:rPr>
-          <w:rFonts w:asciiTheme="minorHAnsi" w:hAnsiTheme="minorHAnsi" w:cstheme="minorHAnsi"/>
-        </w:rPr>
-      </w:pPr>
-    </w:p>
-    <w:p>
-      <w:pPr>
-        <w:pStyle w:val="Textoindependiente"/>
-        <w:rPr>
-          <w:rFonts w:asciiTheme="minorHAnsi" w:hAnsiTheme="minorHAnsi" w:cstheme="minorHAnsi"/>
-        </w:rPr>
-      </w:pPr>
-    </w:p>
-    <w:p>
-      <w:pPr>
-        <w:pStyle w:val="Textoindependiente"/>
-        <w:rPr>
-          <w:rFonts w:asciiTheme="minorHAnsi" w:hAnsiTheme="minorHAnsi" w:cstheme="minorHAnsi"/>
-        </w:rPr>
-      </w:pPr>
-    </w:p>
-    <w:p>
-      <w:pPr>
-        <w:pStyle w:val="Textoindependiente"/>
-        <w:rPr>
-          <w:rFonts w:asciiTheme="minorHAnsi" w:hAnsiTheme="minorHAnsi" w:cstheme="minorHAnsi"/>
-        </w:rPr>
-      </w:pPr>
       <w:r>
         <w:rPr>
           <w:rFonts w:asciiTheme="minorHAnsi" w:hAnsiTheme="minorHAnsi" w:cstheme="minorHAnsi"/>
           <w:noProof/>
         </w:rPr>
         <w:drawing>
-          <wp:anchor distT="0" distB="0" distL="114300" distR="114300" simplePos="0" relativeHeight="487599104" behindDoc="0" locked="0" layoutInCell="1" allowOverlap="1" wp14:anchorId="15BA18FE" wp14:editId="6899F0A4">
+          <wp:anchor distT="0" distB="0" distL="114300" distR="114300" simplePos="0" relativeHeight="487599104" behindDoc="0" locked="0" layoutInCell="1" allowOverlap="1" wp14:anchorId="15BA18FE" wp14:editId="50290825">
             <wp:simplePos x="0" y="0"/>
             <wp:positionH relativeFrom="margin">
-              <wp:align>left</wp:align>
+              <wp:posOffset>377987</wp:posOffset>
             </wp:positionH>
             <wp:positionV relativeFrom="paragraph">
-              <wp:posOffset>155979</wp:posOffset>
+              <wp:posOffset>366543</wp:posOffset>
             </wp:positionV>
-            <wp:extent cx="6000750" cy="3909695"/>
-            <wp:effectExtent l="0" t="0" r="0" b="0"/>
-            <wp:wrapNone/>
+            <wp:extent cx="5146040" cy="3178810"/>
+            <wp:effectExtent l="0" t="0" r="0" b="2540"/>
+            <wp:wrapTopAndBottom/>
             <wp:docPr id="20" name="Imagen 20" descr="Interfaz de usuario gráfica&#10;&#10;Descripción generada automáticamente con confianza baja"/>
             <wp:cNvGraphicFramePr>
               <a:graphicFrameLocks xmlns:a="http://schemas.openxmlformats.org/drawingml/2006/main" noChangeAspect="1"/>
@@ -5277,7 +5304,7 @@
                     <pic:cNvPicPr/>
                   </pic:nvPicPr>
                   <pic:blipFill>
-                    <a:blip r:embed="rId15" cstate="print">
+                    <a:blip r:embed="rId17" cstate="print">
                       <a:extLst>
                         <a:ext uri="{28A0092B-C50C-407E-A947-70E740481C1C}">
                           <a14:useLocalDpi xmlns:a14="http://schemas.microsoft.com/office/drawing/2010/main" val="0"/>
@@ -5291,7 +5318,7 @@
                   <pic:spPr>
                     <a:xfrm>
                       <a:off x="0" y="0"/>
-                      <a:ext cx="6000750" cy="3909695"/>
+                      <a:ext cx="5146040" cy="3178810"/>
                     </a:xfrm>
                     <a:prstGeom prst="rect">
                       <a:avLst/>
@@ -5317,13 +5344,156 @@
           <w:rFonts w:asciiTheme="minorHAnsi" w:hAnsiTheme="minorHAnsi" w:cstheme="minorHAnsi"/>
         </w:rPr>
       </w:pPr>
+    </w:p>
+    <w:p>
+      <w:pPr>
+        <w:pStyle w:val="Textoindependiente"/>
+        <w:rPr>
+          <w:rFonts w:asciiTheme="minorHAnsi" w:hAnsiTheme="minorHAnsi" w:cstheme="minorHAnsi"/>
+        </w:rPr>
+      </w:pPr>
+    </w:p>
+    <w:p>
+      <w:pPr>
+        <w:pStyle w:val="Textoindependiente"/>
+        <w:rPr>
+          <w:rFonts w:asciiTheme="minorHAnsi" w:hAnsiTheme="minorHAnsi" w:cstheme="minorHAnsi"/>
+        </w:rPr>
+      </w:pPr>
+    </w:p>
+    <w:p>
+      <w:pPr>
+        <w:pStyle w:val="Textoindependiente"/>
+        <w:rPr>
+          <w:rFonts w:asciiTheme="minorHAnsi" w:hAnsiTheme="minorHAnsi" w:cstheme="minorHAnsi"/>
+        </w:rPr>
+      </w:pPr>
+    </w:p>
+    <w:p>
+      <w:pPr>
+        <w:pStyle w:val="Textoindependiente"/>
+        <w:rPr>
+          <w:rFonts w:asciiTheme="minorHAnsi" w:hAnsiTheme="minorHAnsi" w:cstheme="minorHAnsi"/>
+        </w:rPr>
+      </w:pPr>
+    </w:p>
+    <w:p>
+      <w:pPr>
+        <w:pStyle w:val="Textoindependiente"/>
+        <w:rPr>
+          <w:rFonts w:asciiTheme="minorHAnsi" w:hAnsiTheme="minorHAnsi" w:cstheme="minorHAnsi"/>
+        </w:rPr>
+      </w:pPr>
+    </w:p>
+    <w:p>
+      <w:pPr>
+        <w:pStyle w:val="Textoindependiente"/>
+        <w:rPr>
+          <w:rFonts w:asciiTheme="minorHAnsi" w:hAnsiTheme="minorHAnsi" w:cstheme="minorHAnsi"/>
+        </w:rPr>
+      </w:pPr>
+    </w:p>
+    <w:p>
+      <w:pPr>
+        <w:pStyle w:val="Textoindependiente"/>
+        <w:rPr>
+          <w:rFonts w:asciiTheme="minorHAnsi" w:hAnsiTheme="minorHAnsi" w:cstheme="minorHAnsi"/>
+        </w:rPr>
+      </w:pPr>
+    </w:p>
+    <w:p>
+      <w:pPr>
+        <w:pStyle w:val="Textoindependiente"/>
+        <w:rPr>
+          <w:rFonts w:asciiTheme="minorHAnsi" w:hAnsiTheme="minorHAnsi" w:cstheme="minorHAnsi"/>
+        </w:rPr>
+      </w:pPr>
+    </w:p>
+    <w:p>
+      <w:pPr>
+        <w:pStyle w:val="Textoindependiente"/>
+        <w:rPr>
+          <w:rFonts w:asciiTheme="minorHAnsi" w:hAnsiTheme="minorHAnsi" w:cstheme="minorHAnsi"/>
+        </w:rPr>
+      </w:pPr>
+    </w:p>
+    <w:p>
+      <w:pPr>
+        <w:pStyle w:val="Textoindependiente"/>
+        <w:rPr>
+          <w:rFonts w:asciiTheme="minorHAnsi" w:hAnsiTheme="minorHAnsi" w:cstheme="minorHAnsi"/>
+        </w:rPr>
+      </w:pPr>
+    </w:p>
+    <w:p>
+      <w:pPr>
+        <w:pStyle w:val="Textoindependiente"/>
+        <w:rPr>
+          <w:rFonts w:asciiTheme="minorHAnsi" w:hAnsiTheme="minorHAnsi" w:cstheme="minorHAnsi"/>
+        </w:rPr>
+      </w:pPr>
+    </w:p>
+    <w:p>
+      <w:pPr>
+        <w:pStyle w:val="Textoindependiente"/>
+        <w:rPr>
+          <w:rFonts w:asciiTheme="minorHAnsi" w:hAnsiTheme="minorHAnsi" w:cstheme="minorHAnsi"/>
+        </w:rPr>
+      </w:pPr>
+    </w:p>
+    <w:p>
+      <w:pPr>
+        <w:pStyle w:val="Textoindependiente"/>
+        <w:rPr>
+          <w:rFonts w:asciiTheme="minorHAnsi" w:hAnsiTheme="minorHAnsi" w:cstheme="minorHAnsi"/>
+        </w:rPr>
+      </w:pPr>
+    </w:p>
+    <w:p>
+      <w:pPr>
+        <w:pStyle w:val="Textoindependiente"/>
+        <w:rPr>
+          <w:rFonts w:asciiTheme="minorHAnsi" w:hAnsiTheme="minorHAnsi" w:cstheme="minorHAnsi"/>
+        </w:rPr>
+      </w:pPr>
+    </w:p>
+    <w:p>
+      <w:pPr>
+        <w:pStyle w:val="Textoindependiente"/>
+        <w:rPr>
+          <w:rFonts w:asciiTheme="minorHAnsi" w:hAnsiTheme="minorHAnsi" w:cstheme="minorHAnsi"/>
+        </w:rPr>
+      </w:pPr>
+    </w:p>
+    <w:p>
+      <w:pPr>
+        <w:pStyle w:val="Textoindependiente"/>
+        <w:rPr>
+          <w:rFonts w:asciiTheme="minorHAnsi" w:hAnsiTheme="minorHAnsi" w:cstheme="minorHAnsi"/>
+        </w:rPr>
+      </w:pPr>
+    </w:p>
+    <w:p>
+      <w:pPr>
+        <w:pStyle w:val="Textoindependiente"/>
+        <w:rPr>
+          <w:rFonts w:asciiTheme="minorHAnsi" w:hAnsiTheme="minorHAnsi" w:cstheme="minorHAnsi"/>
+        </w:rPr>
+      </w:pPr>
+    </w:p>
+    <w:p>
+      <w:pPr>
+        <w:pStyle w:val="Textoindependiente"/>
+        <w:rPr>
+          <w:rFonts w:asciiTheme="minorHAnsi" w:hAnsiTheme="minorHAnsi" w:cstheme="minorHAnsi"/>
+        </w:rPr>
+      </w:pPr>
       <w:r>
         <w:rPr>
           <w:rFonts w:asciiTheme="minorHAnsi" w:hAnsiTheme="minorHAnsi" w:cstheme="minorHAnsi"/>
           <w:noProof/>
           <w:lang w:val="en-US"/>
         </w:rPr>
-        <w:lastRenderedPageBreak/>
         <w:drawing>
           <wp:anchor distT="0" distB="0" distL="114300" distR="114300" simplePos="0" relativeHeight="487595008" behindDoc="1" locked="0" layoutInCell="1" allowOverlap="1" wp14:anchorId="5F10622B" wp14:editId="3F7B9199">
             <wp:simplePos x="0" y="0"/>
@@ -5348,7 +5518,7 @@
                     <pic:cNvPicPr/>
                   </pic:nvPicPr>
                   <pic:blipFill>
-                    <a:blip r:embed="rId16" cstate="print">
+                    <a:blip r:embed="rId18" cstate="print">
                       <a:extLst>
                         <a:ext uri="{28A0092B-C50C-407E-A947-70E740481C1C}">
                           <a14:useLocalDpi xmlns:a14="http://schemas.microsoft.com/office/drawing/2010/main" val="0"/>
@@ -5550,15 +5720,8 @@
           <w:rFonts w:asciiTheme="minorHAnsi" w:hAnsiTheme="minorHAnsi" w:cstheme="minorHAnsi"/>
           <w:color w:val="000000" w:themeColor="text1"/>
         </w:rPr>
-        <w:t xml:space="preserve">-Mantener siempre actualizada la información del sistema del Hospital Dos de Mayo para que los indicadores de rendimiento sean más reales y para que reflejen más utilidades la parte </w:t>
-      </w:r>
-      <w:r>
-        <w:rPr>
-          <w:rFonts w:asciiTheme="minorHAnsi" w:hAnsiTheme="minorHAnsi" w:cstheme="minorHAnsi"/>
-          <w:color w:val="000000" w:themeColor="text1"/>
-        </w:rPr>
         <w:lastRenderedPageBreak/>
-        <w:t>del</w:t>
+        <w:t>-Mantener siempre actualizada la información del sistema del Hospital Dos de Mayo para que los indicadores de rendimiento sean más reales y para que reflejen más utilidades la parte del</w:t>
       </w:r>
       <w:r>
         <w:rPr>
@@ -5948,7 +6111,7 @@
         </w:rPr>
         <w:t xml:space="preserve">                 </w:t>
       </w:r>
-      <w:hyperlink r:id="rId17" w:history="1">
+      <w:hyperlink r:id="rId19" w:history="1">
         <w:r>
           <w:rPr>
             <w:rStyle w:val="Hipervnculo"/>
@@ -5991,7 +6154,7 @@
         </w:rPr>
         <w:t xml:space="preserve">                </w:t>
       </w:r>
-      <w:hyperlink r:id="rId18" w:history="1">
+      <w:hyperlink r:id="rId20" w:history="1">
         <w:r>
           <w:rPr>
             <w:rStyle w:val="Hipervnculo"/>
@@ -6260,8 +6423,8 @@
       </w:pPr>
     </w:p>
     <w:sectPr>
-      <w:headerReference w:type="default" r:id="rId19"/>
-      <w:footerReference w:type="default" r:id="rId20"/>
+      <w:headerReference w:type="default" r:id="rId21"/>
+      <w:footerReference w:type="default" r:id="rId22"/>
       <w:pgSz w:w="11910" w:h="16850"/>
       <w:pgMar w:top="900" w:right="1180" w:bottom="820" w:left="1280" w:header="710" w:footer="627" w:gutter="0"/>
       <w:cols w:space="720"/>
@@ -6669,11 +6832,7 @@
         </mc:Choice>
         <mc:Fallback>
           <w:pict>
-            <v:shapetype w14:anchorId="5587BA38" id="_x0000_t202" coordsize="21600,21600" o:spt="202" path="m,l,21600r21600,l21600,xe">
-              <v:stroke joinstyle="miter"/>
-              <v:path gradientshapeok="t" o:connecttype="rect"/>
-            </v:shapetype>
-            <v:shape id="Text Box 1" o:spid="_x0000_s1032" type="#_x0000_t202" style="position:absolute;margin-left:517.8pt;margin-top:797.4pt;width:9.9pt;height:9.8pt;z-index:-16159744;visibility:visible;mso-wrap-style:square;mso-width-percent:0;mso-height-percent:0;mso-wrap-distance-left:9pt;mso-wrap-distance-top:0;mso-wrap-distance-right:9pt;mso-wrap-distance-bottom:0;mso-position-horizontal:absolute;mso-position-horizontal-relative:page;mso-position-vertical:absolute;mso-position-vertical-relative:page;mso-width-percent:0;mso-height-percent:0;mso-width-relative:page;mso-height-relative:page;v-text-anchor:top" o:gfxdata="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" filled="f" stroked="f">
+            <v:shape w14:anchorId="5587BA38" id="Text Box 1" o:spid="_x0000_s1032" type="#_x0000_t202" style="position:absolute;margin-left:517.8pt;margin-top:797.4pt;width:9.9pt;height:9.8pt;z-index:-16159744;visibility:visible;mso-wrap-style:square;mso-width-percent:0;mso-height-percent:0;mso-wrap-distance-left:9pt;mso-wrap-distance-top:0;mso-wrap-distance-right:9pt;mso-wrap-distance-bottom:0;mso-position-horizontal:absolute;mso-position-horizontal-relative:page;mso-position-vertical:absolute;mso-position-vertical-relative:page;mso-width-percent:0;mso-height-percent:0;mso-width-relative:page;mso-height-relative:page;v-text-anchor:top" o:gfxdata="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" filled="f" stroked="f">
               <v:textbox inset="0,0,0,0">
                 <w:txbxContent>
                   <w:p>
@@ -8054,6 +8213,7 @@
     <w:lsdException w:name="HTML Sample" w:semiHidden="1" w:unhideWhenUsed="1"/>
     <w:lsdException w:name="HTML Typewriter" w:semiHidden="1" w:unhideWhenUsed="1"/>
     <w:lsdException w:name="HTML Variable" w:semiHidden="1" w:unhideWhenUsed="1"/>
+    <w:lsdException w:name="Normal Table" w:semiHidden="1" w:unhideWhenUsed="1"/>
     <w:lsdException w:name="annotation subject" w:semiHidden="1" w:unhideWhenUsed="1"/>
     <w:lsdException w:name="No List" w:semiHidden="1" w:unhideWhenUsed="1"/>
     <w:lsdException w:name="Outline List 1" w:semiHidden="1" w:unhideWhenUsed="1"/>
@@ -8096,8 +8256,11 @@
     <w:lsdException w:name="Table Contemporary" w:semiHidden="1" w:unhideWhenUsed="1"/>
     <w:lsdException w:name="Table Elegant" w:semiHidden="1" w:unhideWhenUsed="1"/>
     <w:lsdException w:name="Table Professional" w:semiHidden="1" w:unhideWhenUsed="1"/>
+    <w:lsdException w:name="Table Subtle 1" w:semiHidden="1" w:unhideWhenUsed="1"/>
     <w:lsdException w:name="Table Subtle 2" w:semiHidden="1" w:unhideWhenUsed="1"/>
     <w:lsdException w:name="Table Web 1" w:semiHidden="1" w:unhideWhenUsed="1"/>
+    <w:lsdException w:name="Table Web 2" w:semiHidden="1" w:unhideWhenUsed="1"/>
+    <w:lsdException w:name="Table Web 3" w:semiHidden="1" w:unhideWhenUsed="1"/>
     <w:lsdException w:name="Balloon Text" w:semiHidden="1" w:unhideWhenUsed="1"/>
     <w:lsdException w:name="Table Grid" w:uiPriority="0"/>
     <w:lsdException w:name="Table Theme" w:semiHidden="1" w:unhideWhenUsed="1"/>

</xml_diff>

<commit_message>
Word: se agrego el campo observaciones
</commit_message>
<xml_diff>
--- a/doc/AVANCE_DE_PROYECTO.docx
+++ b/doc/AVANCE_DE_PROYECTO.docx
@@ -920,7 +920,6 @@
         </w:rPr>
         <w:t xml:space="preserve"> </w:t>
       </w:r>
-      <w:proofErr w:type="spellStart"/>
       <w:r>
         <w:rPr>
           <w:rFonts w:asciiTheme="minorHAnsi" w:hAnsiTheme="minorHAnsi" w:cstheme="minorHAnsi"/>
@@ -929,7 +928,6 @@
         </w:rPr>
         <w:t>ShopLine</w:t>
       </w:r>
-      <w:proofErr w:type="spellEnd"/>
     </w:p>
     <w:p>
       <w:pPr>
@@ -1131,16 +1129,8 @@
         <w:rPr>
           <w:rFonts w:asciiTheme="minorHAnsi" w:hAnsiTheme="minorHAnsi" w:cstheme="minorHAnsi"/>
         </w:rPr>
-        <w:t xml:space="preserve">Spring, </w:t>
-      </w:r>
-      <w:proofErr w:type="spellStart"/>
-      <w:r>
-        <w:rPr>
-          <w:rFonts w:asciiTheme="minorHAnsi" w:hAnsiTheme="minorHAnsi" w:cstheme="minorHAnsi"/>
-        </w:rPr>
-        <w:t>Hibernate</w:t>
-      </w:r>
-      <w:proofErr w:type="spellEnd"/>
+        <w:t>Spring, Hibernate</w:t>
+      </w:r>
       <w:r>
         <w:rPr>
           <w:rFonts w:asciiTheme="minorHAnsi" w:hAnsiTheme="minorHAnsi" w:cstheme="minorHAnsi"/>
@@ -1161,19 +1151,11 @@
         </w:rPr>
         <w:t xml:space="preserve"> </w:t>
       </w:r>
-      <w:proofErr w:type="spellStart"/>
-      <w:r>
-        <w:rPr>
-          <w:rFonts w:asciiTheme="minorHAnsi" w:hAnsiTheme="minorHAnsi" w:cstheme="minorHAnsi"/>
-        </w:rPr>
-        <w:t>Reports</w:t>
-      </w:r>
-      <w:proofErr w:type="spellEnd"/>
-      <w:r>
-        <w:rPr>
-          <w:rFonts w:asciiTheme="minorHAnsi" w:hAnsiTheme="minorHAnsi" w:cstheme="minorHAnsi"/>
-        </w:rPr>
-        <w:t>.</w:t>
+      <w:r>
+        <w:rPr>
+          <w:rFonts w:asciiTheme="minorHAnsi" w:hAnsiTheme="minorHAnsi" w:cstheme="minorHAnsi"/>
+        </w:rPr>
+        <w:t>Reports.</w:t>
       </w:r>
     </w:p>
     <w:p>
@@ -1597,21 +1579,7 @@
         <w:rPr>
           <w:spacing w:val="-1"/>
         </w:rPr>
-        <w:t xml:space="preserve">Miguel </w:t>
-      </w:r>
-      <w:proofErr w:type="spellStart"/>
-      <w:r>
-        <w:rPr>
-          <w:spacing w:val="-1"/>
-        </w:rPr>
-        <w:t>Angel</w:t>
-      </w:r>
-      <w:proofErr w:type="spellEnd"/>
-      <w:r>
-        <w:rPr>
-          <w:spacing w:val="-1"/>
-        </w:rPr>
-        <w:t xml:space="preserve"> Choque Guerrero.</w:t>
+        <w:t>Miguel Angel Choque Guerrero.</w:t>
       </w:r>
     </w:p>
     <w:p>
@@ -1619,14 +1587,267 @@
         <w:pStyle w:val="Textoindependiente"/>
         <w:ind w:left="422" w:right="231"/>
         <w:jc w:val="both"/>
-      </w:pPr>
-      <w:r>
         <w:rPr>
           <w:spacing w:val="-1"/>
         </w:rPr>
+      </w:pPr>
+      <w:r>
+        <w:rPr>
+          <w:spacing w:val="-1"/>
+        </w:rPr>
         <w:t>Leonardo Manuel Maldonado.</w:t>
       </w:r>
     </w:p>
+    <w:p>
+      <w:pPr>
+        <w:pStyle w:val="Textoindependiente"/>
+        <w:ind w:left="422" w:right="231"/>
+        <w:jc w:val="both"/>
+        <w:rPr>
+          <w:spacing w:val="-1"/>
+        </w:rPr>
+      </w:pPr>
+    </w:p>
+    <w:tbl>
+      <w:tblPr>
+        <w:tblStyle w:val="Tablaconcuadrcula"/>
+        <w:tblW w:w="0" w:type="auto"/>
+        <w:tblInd w:w="422" w:type="dxa"/>
+        <w:tblLook w:val="04A0" w:firstRow="1" w:lastRow="0" w:firstColumn="1" w:lastColumn="0" w:noHBand="0" w:noVBand="1"/>
+      </w:tblPr>
+      <w:tblGrid>
+        <w:gridCol w:w="2550"/>
+        <w:gridCol w:w="6468"/>
+      </w:tblGrid>
+      <w:tr>
+        <w:tc>
+          <w:tcPr>
+            <w:tcW w:w="2550" w:type="dxa"/>
+            <w:shd w:val="clear" w:color="auto" w:fill="BFBFBF" w:themeFill="background1" w:themeFillShade="BF"/>
+          </w:tcPr>
+          <w:p>
+            <w:pPr>
+              <w:pStyle w:val="Textoindependiente"/>
+              <w:ind w:right="231"/>
+              <w:jc w:val="both"/>
+              <w:rPr>
+                <w:spacing w:val="-1"/>
+              </w:rPr>
+            </w:pPr>
+            <w:r>
+              <w:rPr>
+                <w:spacing w:val="-1"/>
+              </w:rPr>
+              <w:t>PARTICIPANTES</w:t>
+            </w:r>
+          </w:p>
+        </w:tc>
+        <w:tc>
+          <w:tcPr>
+            <w:tcW w:w="6468" w:type="dxa"/>
+            <w:shd w:val="clear" w:color="auto" w:fill="BFBFBF" w:themeFill="background1" w:themeFillShade="BF"/>
+          </w:tcPr>
+          <w:p>
+            <w:pPr>
+              <w:pStyle w:val="Textoindependiente"/>
+              <w:ind w:right="231"/>
+              <w:jc w:val="both"/>
+              <w:rPr>
+                <w:spacing w:val="-1"/>
+              </w:rPr>
+            </w:pPr>
+            <w:r>
+              <w:rPr>
+                <w:spacing w:val="-1"/>
+              </w:rPr>
+              <w:t>OBSERVACIONES</w:t>
+            </w:r>
+          </w:p>
+        </w:tc>
+      </w:tr>
+      <w:tr>
+        <w:tc>
+          <w:tcPr>
+            <w:tcW w:w="2550" w:type="dxa"/>
+          </w:tcPr>
+          <w:p>
+            <w:pPr>
+              <w:pStyle w:val="Textoindependiente"/>
+              <w:ind w:right="231"/>
+              <w:jc w:val="both"/>
+              <w:rPr>
+                <w:spacing w:val="-1"/>
+              </w:rPr>
+            </w:pPr>
+            <w:r>
+              <w:rPr>
+                <w:spacing w:val="-1"/>
+              </w:rPr>
+              <w:t>PEDRO GRADOS</w:t>
+            </w:r>
+          </w:p>
+        </w:tc>
+        <w:tc>
+          <w:tcPr>
+            <w:tcW w:w="6468" w:type="dxa"/>
+          </w:tcPr>
+          <w:p>
+            <w:pPr>
+              <w:pStyle w:val="Textoindependiente"/>
+              <w:ind w:right="231"/>
+              <w:jc w:val="both"/>
+              <w:rPr>
+                <w:spacing w:val="-1"/>
+              </w:rPr>
+            </w:pPr>
+            <w:r>
+              <w:rPr>
+                <w:spacing w:val="-1"/>
+              </w:rPr>
+              <w:t>Cumplió con su parte en el tiempo indicado.</w:t>
+            </w:r>
+          </w:p>
+        </w:tc>
+      </w:tr>
+      <w:tr>
+        <w:tc>
+          <w:tcPr>
+            <w:tcW w:w="2550" w:type="dxa"/>
+          </w:tcPr>
+          <w:p>
+            <w:pPr>
+              <w:pStyle w:val="Textoindependiente"/>
+              <w:ind w:right="231"/>
+              <w:jc w:val="both"/>
+              <w:rPr>
+                <w:spacing w:val="-1"/>
+              </w:rPr>
+            </w:pPr>
+            <w:r>
+              <w:rPr>
+                <w:spacing w:val="-1"/>
+              </w:rPr>
+              <w:t>BRYAN SAUCEDO</w:t>
+            </w:r>
+          </w:p>
+        </w:tc>
+        <w:tc>
+          <w:tcPr>
+            <w:tcW w:w="6468" w:type="dxa"/>
+          </w:tcPr>
+          <w:p>
+            <w:pPr>
+              <w:pStyle w:val="Textoindependiente"/>
+              <w:ind w:right="231"/>
+              <w:jc w:val="both"/>
+              <w:rPr>
+                <w:spacing w:val="-1"/>
+              </w:rPr>
+            </w:pPr>
+            <w:r>
+              <w:rPr>
+                <w:spacing w:val="-1"/>
+              </w:rPr>
+              <w:t>Cumplió con su parte en el tiempo indicado.</w:t>
+            </w:r>
+            <w:r>
+              <w:rPr>
+                <w:spacing w:val="-1"/>
+              </w:rPr>
+              <w:t xml:space="preserve"> </w:t>
+            </w:r>
+          </w:p>
+        </w:tc>
+      </w:tr>
+      <w:tr>
+        <w:tc>
+          <w:tcPr>
+            <w:tcW w:w="2550" w:type="dxa"/>
+          </w:tcPr>
+          <w:p>
+            <w:pPr>
+              <w:pStyle w:val="Textoindependiente"/>
+              <w:ind w:right="231"/>
+              <w:jc w:val="both"/>
+              <w:rPr>
+                <w:spacing w:val="-1"/>
+              </w:rPr>
+            </w:pPr>
+            <w:r>
+              <w:rPr>
+                <w:spacing w:val="-1"/>
+              </w:rPr>
+              <w:t>MIGUEL CHOQUE</w:t>
+            </w:r>
+          </w:p>
+        </w:tc>
+        <w:tc>
+          <w:tcPr>
+            <w:tcW w:w="6468" w:type="dxa"/>
+          </w:tcPr>
+          <w:p>
+            <w:pPr>
+              <w:pStyle w:val="Textoindependiente"/>
+              <w:ind w:right="231"/>
+              <w:jc w:val="both"/>
+              <w:rPr>
+                <w:spacing w:val="-1"/>
+              </w:rPr>
+            </w:pPr>
+            <w:r>
+              <w:rPr>
+                <w:spacing w:val="-1"/>
+              </w:rPr>
+              <w:t>Cumplió con su parte en el tiempo indicado.</w:t>
+            </w:r>
+          </w:p>
+        </w:tc>
+      </w:tr>
+      <w:tr>
+        <w:tc>
+          <w:tcPr>
+            <w:tcW w:w="2550" w:type="dxa"/>
+          </w:tcPr>
+          <w:p>
+            <w:pPr>
+              <w:pStyle w:val="Textoindependiente"/>
+              <w:ind w:right="231"/>
+              <w:jc w:val="both"/>
+              <w:rPr>
+                <w:spacing w:val="-1"/>
+              </w:rPr>
+            </w:pPr>
+            <w:r>
+              <w:rPr>
+                <w:spacing w:val="-1"/>
+              </w:rPr>
+              <w:t>LEONARDO MALDONADO</w:t>
+            </w:r>
+          </w:p>
+        </w:tc>
+        <w:tc>
+          <w:tcPr>
+            <w:tcW w:w="6468" w:type="dxa"/>
+          </w:tcPr>
+          <w:p>
+            <w:pPr>
+              <w:pStyle w:val="Textoindependiente"/>
+              <w:ind w:right="231"/>
+              <w:jc w:val="both"/>
+              <w:rPr>
+                <w:spacing w:val="-1"/>
+              </w:rPr>
+            </w:pPr>
+            <w:r>
+              <w:rPr>
+                <w:spacing w:val="-1"/>
+              </w:rPr>
+              <w:t>Cumplió con su parte en el tiempo indicado.</w:t>
+            </w:r>
+          </w:p>
+        </w:tc>
+      </w:tr>
+    </w:tbl>
     <w:p>
       <w:pPr>
         <w:pStyle w:val="Textoindependiente"/>
@@ -5869,7 +6090,6 @@
                 <w:color w:val="000000" w:themeColor="text1"/>
               </w:rPr>
             </w:pPr>
-            <w:proofErr w:type="spellStart"/>
             <w:r>
               <w:rPr>
                 <w:rFonts w:asciiTheme="minorHAnsi" w:hAnsiTheme="minorHAnsi" w:cstheme="minorHAnsi"/>
@@ -5878,7 +6098,6 @@
               </w:rPr>
               <w:t>ShopLine</w:t>
             </w:r>
-            <w:proofErr w:type="spellEnd"/>
           </w:p>
         </w:tc>
         <w:tc>
@@ -6338,20 +6557,8 @@
           <w:sz w:val="22"/>
           <w:szCs w:val="22"/>
         </w:rPr>
-        <w:t>-</w:t>
-      </w:r>
-      <w:proofErr w:type="spellStart"/>
-      <w:r>
-        <w:rPr>
-          <w:rFonts w:asciiTheme="minorHAnsi" w:hAnsiTheme="minorHAnsi" w:cstheme="minorHAnsi"/>
-          <w:iCs/>
-          <w:color w:val="000000" w:themeColor="text1"/>
-          <w:sz w:val="22"/>
-          <w:szCs w:val="22"/>
-        </w:rPr>
-        <w:t>Mysql</w:t>
-      </w:r>
-      <w:proofErr w:type="spellEnd"/>
+        <w:t>-Mysql</w:t>
+      </w:r>
     </w:p>
     <w:p>
       <w:pPr>

</xml_diff>